<commit_message>
Chapter 6. First challenge project done.
</commit_message>
<xml_diff>
--- a/Chapter_6/ciphertext_message_letterhead.docx
+++ b/Chapter_6/ciphertext_message_letterhead.docx
@@ -51,9 +51,9 @@
       </w:pPr>
       <w:r>
         <w:rPr>
-          <w:color w:val="FFFFFF"/>
+          <w:color w:val="FF0000"/>
         </w:rPr>
-        <w:t>The Columbian deal will be for 2 new venture wildcat wells, one each in the Llanos &amp; Magdalena</w:t>
+        <w:t>Fvr Gmxizfgmb qiyx kvpj ns ssp 2 zsj zczhhvc iwyhamh jijxg, brc qopl gz hui Jxoasq &amp; Yothyxsae</w:t>
       </w:r>
     </w:p>
     <w:p>
@@ -70,9 +70,9 @@
       </w:pPr>
       <w:r>
         <w:rPr>
-          <w:color w:val="FFFFFF"/>
+          <w:color w:val="FF0000"/>
         </w:rPr>
-        <w:t xml:space="preserve">Basins.  These wells include a carry of thirty percent for the national oil company </w:t>
+        <w:t xml:space="preserve">Zmgvrq.  Fvrwc isypq ubppsps n gydfl sd fvvvrk drvaqbg jmd hui lmhvslmz bmj ocztyzm </w:t>
       </w:r>
     </w:p>
     <w:p>
@@ -89,9 +89,9 @@
       </w:pPr>
       <w:r>
         <w:rPr>
-          <w:color w:val="FFFFFF"/>
+          <w:color w:val="FF0000"/>
         </w:rPr>
-        <w:t xml:space="preserve">and will test at least 3 K meters of vertical section.  In return, the client will be permitted </w:t>
+        <w:t xml:space="preserve">nrb iwyp rqgg er xsnwr 3 W arxcdg bj tqfgmamz fiafwbr.  Gz frxsdb, glc ozvilf kvpj ns cipywgxcp </w:t>
       </w:r>
     </w:p>
     <w:p>
@@ -108,9 +108,9 @@
       </w:pPr>
       <w:r>
         <w:rPr>
-          <w:color w:val="FFFFFF"/>
+          <w:color w:val="FF0000"/>
         </w:rPr>
-        <w:t xml:space="preserve">to drill ten wells in the productive Putumayo province, earning a sixty % interest with a fifty </w:t>
+        <w:t xml:space="preserve">hb hpuzy xcz krpje wa xfq desbgqgmtq Dhxsyols ndcimlos, repzwak y ewkxw % ubgipqgg agfv n jgrhl </w:t>
       </w:r>
     </w:p>
     <w:p>
@@ -127,9 +127,9 @@
       </w:pPr>
       <w:r>
         <w:rPr>
-          <w:color w:val="FFFFFF"/>
+          <w:color w:val="FF0000"/>
         </w:rPr>
-        <w:t xml:space="preserve">percent royalty rate, increasing to the standard eighty five percent royalty five years </w:t>
+        <w:t xml:space="preserve">tcdqrrr dclejfm eerq, wagpqofmls hb xfq ggelpoeh cuuuxw rwii nqfpilf fbcyxhl jghs liydg </w:t>
       </w:r>
     </w:p>
     <w:p>
@@ -138,9 +138,9 @@
       </w:pPr>
       <w:r>
         <w:rPr>
-          <w:color w:val="FFFFFF"/>
+          <w:color w:val="FF0000"/>
         </w:rPr>
-        <w:t>after start of production in each well.</w:t>
+        <w:t>njrqf fxydh bj ndcqyafwbr gz sngf isyp.</w:t>
       </w:r>
     </w:p>
     <w:p>

</xml_diff>